<commit_message>
Added services diagram to MyMovies task
</commit_message>
<xml_diff>
--- a/MyMovies/task01-my-movies.docx
+++ b/MyMovies/task01-my-movies.docx
@@ -31,6 +31,11 @@
       </w:r>
     </w:p>
     <w:p>
+      <w:pPr>
+        <w:rPr>
+          <w:lang w:val="ru-RU"/>
+        </w:rPr>
+      </w:pPr>
       <w:r>
         <w:rPr>
           <w:lang w:val="ru-RU"/>
@@ -38,6 +43,9 @@
         <w:t>Содержит</w:t>
       </w:r>
       <w:r>
+        <w:rPr>
+          <w:lang w:val="ru-RU"/>
+        </w:rPr>
         <w:t xml:space="preserve"> </w:t>
       </w:r>
       <w:r>
@@ -47,27 +55,42 @@
         <w:t>таблицы</w:t>
       </w:r>
       <w:r>
+        <w:rPr>
+          <w:lang w:val="ru-RU"/>
+        </w:rPr>
         <w:t xml:space="preserve"> </w:t>
       </w:r>
       <w:r>
         <w:t>Movie</w:t>
       </w:r>
       <w:r>
+        <w:rPr>
+          <w:lang w:val="ru-RU"/>
+        </w:rPr>
         <w:t xml:space="preserve">, </w:t>
       </w:r>
       <w:r>
         <w:t>Country</w:t>
       </w:r>
       <w:r>
+        <w:rPr>
+          <w:lang w:val="ru-RU"/>
+        </w:rPr>
         <w:t xml:space="preserve">, </w:t>
       </w:r>
       <w:r>
         <w:t>Person</w:t>
       </w:r>
       <w:r>
+        <w:rPr>
+          <w:lang w:val="ru-RU"/>
+        </w:rPr>
         <w:t>.</w:t>
       </w:r>
       <w:r>
+        <w:rPr>
+          <w:lang w:val="ru-RU"/>
+        </w:rPr>
         <w:t xml:space="preserve"> </w:t>
       </w:r>
     </w:p>
@@ -80,7 +103,6 @@
       <w:r>
         <w:rPr>
           <w:noProof/>
-          <w:lang w:val="ru-RU" w:eastAsia="ru-RU"/>
         </w:rPr>
         <w:drawing>
           <wp:inline distT="0" distB="0" distL="0" distR="0" wp14:anchorId="41D13BEE" wp14:editId="25071E35">
@@ -630,7 +652,6 @@
         <w:rPr>
           <w:lang w:val="ru-RU"/>
         </w:rPr>
-        <w:lastRenderedPageBreak/>
         <w:t xml:space="preserve">Рейтинг фильма на сайте </w:t>
       </w:r>
       <w:proofErr w:type="spellStart"/>
@@ -675,6 +696,7 @@
         <w:rPr>
           <w:lang w:val="ru-RU"/>
         </w:rPr>
+        <w:lastRenderedPageBreak/>
         <w:t>Может отсутствовать</w:t>
       </w:r>
     </w:p>
@@ -788,6 +810,11 @@
       </w:r>
     </w:p>
     <w:p>
+      <w:pPr>
+        <w:rPr>
+          <w:lang w:val="ru-RU"/>
+        </w:rPr>
+      </w:pPr>
       <w:r>
         <w:rPr>
           <w:lang w:val="ru-RU"/>
@@ -1700,11 +1727,6 @@
       </w:r>
     </w:p>
     <w:p>
-      <w:pPr>
-        <w:rPr>
-          <w:lang w:val="ru-RU"/>
-        </w:rPr>
-      </w:pPr>
       <w:r>
         <w:rPr>
           <w:lang w:val="ru-RU"/>
@@ -1734,62 +1756,54 @@
         <w:t>Practical</w:t>
       </w:r>
       <w:r>
-        <w:rPr>
-          <w:lang w:val="ru-RU"/>
-        </w:rPr>
         <w:t xml:space="preserve"> </w:t>
       </w:r>
       <w:r>
         <w:t>Microsoft</w:t>
       </w:r>
       <w:r>
-        <w:rPr>
-          <w:lang w:val="ru-RU"/>
-        </w:rPr>
         <w:t xml:space="preserve"> </w:t>
       </w:r>
       <w:r>
         <w:t>SOA</w:t>
       </w:r>
       <w:r>
-        <w:rPr>
-          <w:lang w:val="ru-RU"/>
-        </w:rPr>
         <w:t xml:space="preserve"> </w:t>
       </w:r>
       <w:r>
         <w:t>Implementation</w:t>
       </w:r>
       <w:r>
-        <w:rPr>
-          <w:lang w:val="ru-RU"/>
-        </w:rPr>
         <w:t>.</w:t>
       </w:r>
-      <w:bookmarkStart w:id="5" w:name="_GoBack"/>
-      <w:bookmarkEnd w:id="5"/>
       <w:proofErr w:type="gramEnd"/>
     </w:p>
     <w:p>
       <w:pPr>
         <w:pStyle w:val="Heading2"/>
-        <w:rPr>
-          <w:lang w:val="ru-RU"/>
-        </w:rPr>
-      </w:pPr>
-      <w:r>
-        <w:rPr>
-          <w:lang w:val="ru-RU"/>
-        </w:rPr>
-        <w:t xml:space="preserve">Хост для </w:t>
+      </w:pPr>
+      <w:r>
+        <w:rPr>
+          <w:lang w:val="ru-RU"/>
+        </w:rPr>
+        <w:t>Хост</w:t>
+      </w:r>
+      <w:r>
+        <w:t xml:space="preserve"> </w:t>
+      </w:r>
+      <w:r>
+        <w:rPr>
+          <w:lang w:val="ru-RU"/>
+        </w:rPr>
+        <w:t>для</w:t>
+      </w:r>
+      <w:r>
+        <w:t xml:space="preserve"> </w:t>
       </w:r>
       <w:r>
         <w:t>WCF</w:t>
       </w:r>
       <w:r>
-        <w:rPr>
-          <w:lang w:val="ru-RU"/>
-        </w:rPr>
         <w:t xml:space="preserve"> </w:t>
       </w:r>
       <w:r>
@@ -2471,6 +2485,8 @@
       <w:r>
         <w:t>Class Library)</w:t>
       </w:r>
+      <w:bookmarkStart w:id="5" w:name="_GoBack"/>
+      <w:bookmarkEnd w:id="5"/>
     </w:p>
     <w:p>
       <w:pPr>
@@ -2599,6 +2615,67 @@
         <w:rPr>
           <w:lang w:val="ru-RU"/>
         </w:rPr>
+        <w:t>Слои приложения</w:t>
+      </w:r>
+    </w:p>
+    <w:p>
+      <w:pPr>
+        <w:rPr>
+          <w:lang w:val="ru-RU"/>
+        </w:rPr>
+      </w:pPr>
+      <w:r>
+        <w:rPr>
+          <w:noProof/>
+        </w:rPr>
+        <w:drawing>
+          <wp:inline distT="0" distB="0" distL="0" distR="0" wp14:anchorId="35C2DBEB" wp14:editId="2CA0B1D8">
+            <wp:extent cx="6152515" cy="1925955"/>
+            <wp:effectExtent l="0" t="0" r="635" b="0"/>
+            <wp:docPr id="3" name="Picture 3"/>
+            <wp:cNvGraphicFramePr>
+              <a:graphicFrameLocks xmlns:a="http://schemas.openxmlformats.org/drawingml/2006/main" noChangeAspect="1"/>
+            </wp:cNvGraphicFramePr>
+            <a:graphic xmlns:a="http://schemas.openxmlformats.org/drawingml/2006/main">
+              <a:graphicData uri="http://schemas.openxmlformats.org/drawingml/2006/picture">
+                <pic:pic xmlns:pic="http://schemas.openxmlformats.org/drawingml/2006/picture">
+                  <pic:nvPicPr>
+                    <pic:cNvPr id="0" name=""/>
+                    <pic:cNvPicPr/>
+                  </pic:nvPicPr>
+                  <pic:blipFill>
+                    <a:blip r:embed="rId9"/>
+                    <a:stretch>
+                      <a:fillRect/>
+                    </a:stretch>
+                  </pic:blipFill>
+                  <pic:spPr>
+                    <a:xfrm>
+                      <a:off x="0" y="0"/>
+                      <a:ext cx="6152515" cy="1925955"/>
+                    </a:xfrm>
+                    <a:prstGeom prst="rect">
+                      <a:avLst/>
+                    </a:prstGeom>
+                  </pic:spPr>
+                </pic:pic>
+              </a:graphicData>
+            </a:graphic>
+          </wp:inline>
+        </w:drawing>
+      </w:r>
+    </w:p>
+    <w:p>
+      <w:pPr>
+        <w:pStyle w:val="Heading2"/>
+        <w:rPr>
+          <w:lang w:val="ru-RU"/>
+        </w:rPr>
+      </w:pPr>
+      <w:r>
+        <w:rPr>
+          <w:lang w:val="ru-RU"/>
+        </w:rPr>
         <w:t xml:space="preserve">Для крутых перцев и перчинок </w:t>
       </w:r>
       <w:r>
@@ -2834,12 +2911,12 @@
       </w:pPr>
     </w:p>
     <w:sectPr>
-      <w:headerReference w:type="even" r:id="rId9"/>
-      <w:headerReference w:type="default" r:id="rId10"/>
-      <w:footerReference w:type="even" r:id="rId11"/>
-      <w:footerReference w:type="default" r:id="rId12"/>
-      <w:headerReference w:type="first" r:id="rId13"/>
-      <w:footerReference w:type="first" r:id="rId14"/>
+      <w:headerReference w:type="even" r:id="rId10"/>
+      <w:headerReference w:type="default" r:id="rId11"/>
+      <w:footerReference w:type="even" r:id="rId12"/>
+      <w:footerReference w:type="default" r:id="rId13"/>
+      <w:headerReference w:type="first" r:id="rId14"/>
+      <w:footerReference w:type="first" r:id="rId15"/>
       <w:pgSz w:w="12240" w:h="15840"/>
       <w:pgMar w:top="1134" w:right="850" w:bottom="1134" w:left="1701" w:header="708" w:footer="708" w:gutter="0"/>
       <w:cols w:space="708"/>

</xml_diff>

<commit_message>
Updated MyMovies task description
</commit_message>
<xml_diff>
--- a/MyMovies/task01-my-movies.docx
+++ b/MyMovies/task01-my-movies.docx
@@ -154,11 +154,9 @@
         </w:rPr>
         <w:t xml:space="preserve">Поле </w:t>
       </w:r>
-      <w:proofErr w:type="spellStart"/>
       <w:r>
         <w:t>CountryId</w:t>
       </w:r>
-      <w:proofErr w:type="spellEnd"/>
       <w:r>
         <w:rPr>
           <w:lang w:val="ru-RU"/>
@@ -189,11 +187,9 @@
         </w:rPr>
         <w:t xml:space="preserve">ссылается на поле </w:t>
       </w:r>
-      <w:proofErr w:type="spellStart"/>
       <w:r>
         <w:t>CountryId</w:t>
       </w:r>
-      <w:proofErr w:type="spellEnd"/>
       <w:r>
         <w:rPr>
           <w:lang w:val="ru-RU"/>
@@ -230,11 +226,9 @@
         </w:rPr>
         <w:t xml:space="preserve">; поля </w:t>
       </w:r>
-      <w:proofErr w:type="spellStart"/>
       <w:r>
         <w:t>DirectorId</w:t>
       </w:r>
-      <w:proofErr w:type="spellEnd"/>
       <w:r>
         <w:rPr>
           <w:lang w:val="ru-RU"/>
@@ -247,11 +241,9 @@
         </w:rPr>
         <w:t xml:space="preserve">и </w:t>
       </w:r>
-      <w:proofErr w:type="spellStart"/>
       <w:r>
         <w:t>WriterId</w:t>
       </w:r>
-      <w:proofErr w:type="spellEnd"/>
       <w:r>
         <w:rPr>
           <w:lang w:val="ru-RU"/>
@@ -264,11 +256,9 @@
         </w:rPr>
         <w:t xml:space="preserve">ссылаются на </w:t>
       </w:r>
-      <w:proofErr w:type="spellStart"/>
       <w:r>
         <w:t>PersonId</w:t>
       </w:r>
-      <w:proofErr w:type="spellEnd"/>
       <w:r>
         <w:rPr>
           <w:lang w:val="ru-RU"/>
@@ -303,11 +293,9 @@
         </w:rPr>
         <w:t xml:space="preserve">Поля отмеченные галочкой </w:t>
       </w:r>
-      <w:proofErr w:type="spellStart"/>
       <w:r>
         <w:t>Idenity</w:t>
       </w:r>
-      <w:proofErr w:type="spellEnd"/>
       <w:r>
         <w:rPr>
           <w:lang w:val="ru-RU"/>
@@ -427,11 +415,9 @@
           <w:lang w:val="ru-RU"/>
         </w:rPr>
       </w:pPr>
-      <w:proofErr w:type="spellStart"/>
       <w:r>
         <w:t>На</w:t>
       </w:r>
-      <w:proofErr w:type="spellEnd"/>
       <w:r>
         <w:rPr>
           <w:lang w:val="ru-RU"/>
@@ -654,11 +640,9 @@
         </w:rPr>
         <w:t xml:space="preserve">Рейтинг фильма на сайте </w:t>
       </w:r>
-      <w:proofErr w:type="spellStart"/>
       <w:r>
         <w:t>imdb</w:t>
       </w:r>
-      <w:proofErr w:type="spellEnd"/>
       <w:r>
         <w:rPr>
           <w:lang w:val="ru-RU"/>
@@ -717,11 +701,9 @@
         </w:rPr>
         <w:t xml:space="preserve">Ссылка на описание фильма на сайте </w:t>
       </w:r>
-      <w:proofErr w:type="spellStart"/>
       <w:r>
         <w:t>imdb</w:t>
       </w:r>
-      <w:proofErr w:type="spellEnd"/>
       <w:r>
         <w:rPr>
           <w:lang w:val="ru-RU"/>
@@ -916,11 +898,9 @@
         </w:rPr>
         <w:t>.</w:t>
       </w:r>
-      <w:proofErr w:type="spellStart"/>
       <w:r>
         <w:t>GetEncoding</w:t>
       </w:r>
-      <w:proofErr w:type="spellEnd"/>
       <w:r>
         <w:rPr>
           <w:lang w:val="ru-RU"/>
@@ -938,8 +918,38 @@
         <w:rPr>
           <w:lang w:val="ru-RU"/>
         </w:rPr>
-        <w:t>При повторном импорте данных</w:t>
-      </w:r>
+        <w:t xml:space="preserve">При повторном </w:t>
+      </w:r>
+      <w:r>
+        <w:rPr>
+          <w:lang w:val="ru-RU"/>
+        </w:rPr>
+        <w:t>запуске программы не должны добавляться дубликаты уже существующи данных.</w:t>
+      </w:r>
+    </w:p>
+    <w:p>
+      <w:pPr>
+        <w:rPr>
+          <w:lang w:val="ru-RU"/>
+        </w:rPr>
+      </w:pPr>
+      <w:r>
+        <w:rPr>
+          <w:lang w:val="ru-RU"/>
+        </w:rPr>
+        <w:t>Для тех полей для которых значение не указано в БД должно быть вставлено значение</w:t>
+      </w:r>
+      <w:r>
+        <w:rPr>
+          <w:lang w:val="ru-RU"/>
+        </w:rPr>
+        <w:t xml:space="preserve"> </w:t>
+      </w:r>
+      <w:r>
+        <w:t>NULL.</w:t>
+      </w:r>
+      <w:bookmarkStart w:id="1" w:name="_GoBack"/>
+      <w:bookmarkEnd w:id="1"/>
     </w:p>
     <w:p>
       <w:pPr>
@@ -1026,8 +1036,8 @@
         </w:rPr>
         <w:t xml:space="preserve"> </w:t>
       </w:r>
-      <w:bookmarkStart w:id="1" w:name="OLE_LINK1"/>
-      <w:bookmarkStart w:id="2" w:name="OLE_LINK2"/>
+      <w:bookmarkStart w:id="2" w:name="OLE_LINK1"/>
+      <w:bookmarkStart w:id="3" w:name="OLE_LINK2"/>
       <w:r>
         <w:rPr>
           <w:strike/>
@@ -1052,8 +1062,8 @@
         </w:rPr>
         <w:t>(Movie movie)</w:t>
       </w:r>
-      <w:bookmarkEnd w:id="1"/>
       <w:bookmarkEnd w:id="2"/>
+      <w:bookmarkEnd w:id="3"/>
     </w:p>
     <w:p>
       <w:pPr>
@@ -1125,8 +1135,8 @@
       <w:r>
         <w:t xml:space="preserve"> – </w:t>
       </w:r>
-      <w:bookmarkStart w:id="3" w:name="OLE_LINK3"/>
-      <w:bookmarkStart w:id="4" w:name="OLE_LINK4"/>
+      <w:bookmarkStart w:id="4" w:name="OLE_LINK3"/>
+      <w:bookmarkStart w:id="5" w:name="OLE_LINK4"/>
       <w:r>
         <w:t xml:space="preserve">void </w:t>
       </w:r>
@@ -1139,8 +1149,8 @@
       <w:r>
         <w:t>(string title)</w:t>
       </w:r>
-      <w:bookmarkEnd w:id="3"/>
       <w:bookmarkEnd w:id="4"/>
+      <w:bookmarkEnd w:id="5"/>
     </w:p>
     <w:p>
       <w:pPr>
@@ -1246,11 +1256,9 @@
       <w:r>
         <w:t xml:space="preserve">&gt; </w:t>
       </w:r>
-      <w:proofErr w:type="spellStart"/>
       <w:r>
         <w:t>GetList</w:t>
       </w:r>
-      <w:proofErr w:type="spellEnd"/>
       <w:r>
         <w:t>(</w:t>
       </w:r>
@@ -1449,7 +1457,6 @@
       <w:r>
         <w:t>(</w:t>
       </w:r>
-      <w:proofErr w:type="spellStart"/>
       <w:r>
         <w:t>String</w:t>
       </w:r>
@@ -1459,7 +1466,6 @@
       <w:r>
         <w:t>IsNullOrEmpty</w:t>
       </w:r>
-      <w:proofErr w:type="spellEnd"/>
       <w:r>
         <w:t>).</w:t>
       </w:r>
@@ -1502,7 +1508,6 @@
         </w:rPr>
         <w:t xml:space="preserve">= </w:t>
       </w:r>
-      <w:proofErr w:type="gramStart"/>
       <w:r>
         <w:t>null</w:t>
       </w:r>
@@ -1516,14 +1521,7 @@
         <w:rPr>
           <w:lang w:val="ru-RU"/>
         </w:rPr>
-        <w:t>,</w:t>
-      </w:r>
-      <w:proofErr w:type="gramEnd"/>
-      <w:r>
-        <w:rPr>
-          <w:lang w:val="ru-RU"/>
-        </w:rPr>
-        <w:t xml:space="preserve"> </w:t>
+        <w:t xml:space="preserve">, </w:t>
       </w:r>
       <w:r>
         <w:rPr>
@@ -1544,23 +1542,7 @@
         <w:t xml:space="preserve"> (</w:t>
       </w:r>
       <w:r>
-        <w:t xml:space="preserve">LINQ &amp; </w:t>
-      </w:r>
-      <w:proofErr w:type="spellStart"/>
-      <w:r>
-        <w:t>Enumerable.Where</w:t>
-      </w:r>
-      <w:proofErr w:type="spellEnd"/>
-      <w:r>
-        <w:t xml:space="preserve">, </w:t>
-      </w:r>
-      <w:proofErr w:type="spellStart"/>
-      <w:r>
-        <w:t>String.Contains</w:t>
-      </w:r>
-      <w:proofErr w:type="spellEnd"/>
-      <w:r>
-        <w:t>)</w:t>
+        <w:t>LINQ &amp; Enumerable.Where, String.Contains)</w:t>
       </w:r>
     </w:p>
     <w:p>
@@ -1751,7 +1733,6 @@
         </w:rPr>
         <w:t xml:space="preserve">. </w:t>
       </w:r>
-      <w:proofErr w:type="gramStart"/>
       <w:r>
         <w:t>Practical</w:t>
       </w:r>
@@ -1776,7 +1757,6 @@
       <w:r>
         <w:t>.</w:t>
       </w:r>
-      <w:proofErr w:type="gramEnd"/>
     </w:p>
     <w:p>
       <w:pPr>
@@ -1858,11 +1838,9 @@
         </w:rPr>
         <w:t>.</w:t>
       </w:r>
-      <w:proofErr w:type="spellStart"/>
       <w:r>
         <w:t>config</w:t>
       </w:r>
-      <w:proofErr w:type="spellEnd"/>
       <w:r>
         <w:rPr>
           <w:lang w:val="ru-RU"/>
@@ -1899,7 +1877,6 @@
         </w:rPr>
         <w:t xml:space="preserve">. </w:t>
       </w:r>
-      <w:proofErr w:type="gramStart"/>
       <w:r>
         <w:t>Practical</w:t>
       </w:r>
@@ -1936,7 +1913,6 @@
         </w:rPr>
         <w:t>.</w:t>
       </w:r>
-      <w:proofErr w:type="gramEnd"/>
     </w:p>
     <w:p>
       <w:pPr>
@@ -1998,7 +1974,6 @@
         </w:rPr>
         <w:t>&lt;</w:t>
       </w:r>
-      <w:proofErr w:type="spellStart"/>
       <w:r>
         <w:rPr>
           <w:rFonts w:cstheme="minorHAnsi"/>
@@ -2007,7 +1982,6 @@
         </w:rPr>
         <w:t>requestedExecutionLevel</w:t>
       </w:r>
-      <w:proofErr w:type="spellEnd"/>
       <w:r>
         <w:rPr>
           <w:rFonts w:cstheme="minorHAnsi"/>
@@ -2043,7 +2017,6 @@
         </w:rPr>
         <w:t>"</w:t>
       </w:r>
-      <w:proofErr w:type="spellStart"/>
       <w:r>
         <w:rPr>
           <w:rFonts w:cstheme="minorHAnsi"/>
@@ -2052,7 +2025,6 @@
         </w:rPr>
         <w:t>requireAdministrator</w:t>
       </w:r>
-      <w:proofErr w:type="spellEnd"/>
       <w:r>
         <w:rPr>
           <w:rFonts w:cstheme="minorHAnsi"/>
@@ -2071,7 +2043,6 @@
         </w:rPr>
         <w:t xml:space="preserve"> </w:t>
       </w:r>
-      <w:proofErr w:type="spellStart"/>
       <w:r>
         <w:rPr>
           <w:rFonts w:cstheme="minorHAnsi"/>
@@ -2080,7 +2051,6 @@
         </w:rPr>
         <w:t>uiAccess</w:t>
       </w:r>
-      <w:proofErr w:type="spellEnd"/>
       <w:r>
         <w:rPr>
           <w:rFonts w:cstheme="minorHAnsi"/>
@@ -2171,7 +2141,232 @@
         <w:rPr>
           <w:lang w:val="ru-RU"/>
         </w:rPr>
-        <w:t xml:space="preserve">и выше. </w:t>
+        <w:t>и выше.</w:t>
+      </w:r>
+    </w:p>
+    <w:p>
+      <w:pPr>
+        <w:rPr>
+          <w:lang w:val="ru-RU"/>
+        </w:rPr>
+      </w:pPr>
+    </w:p>
+    <w:p>
+      <w:pPr>
+        <w:rPr>
+          <w:lang w:val="ru-RU"/>
+        </w:rPr>
+      </w:pPr>
+      <w:r>
+        <w:rPr>
+          <w:lang w:val="ru-RU"/>
+        </w:rPr>
+        <w:t>Для</w:t>
+      </w:r>
+      <w:r>
+        <w:rPr>
+          <w:lang w:val="ru-RU"/>
+        </w:rPr>
+        <w:t xml:space="preserve"> </w:t>
+      </w:r>
+      <w:r>
+        <w:rPr>
+          <w:lang w:val="ru-RU"/>
+        </w:rPr>
+        <w:t>целей отладки полезно добавить следующий код после того как сервис был запущен.</w:t>
+      </w:r>
+    </w:p>
+    <w:p>
+      <w:pPr>
+        <w:rPr>
+          <w:lang w:val="ru-RU"/>
+        </w:rPr>
+      </w:pPr>
+      <w:r>
+        <w:rPr>
+          <w:lang w:val="ru-RU"/>
+        </w:rPr>
+        <w:t xml:space="preserve">// </w:t>
+      </w:r>
+      <w:r>
+        <w:rPr>
+          <w:lang w:val="ru-RU"/>
+        </w:rPr>
+        <w:t>Выводим</w:t>
+      </w:r>
+      <w:r>
+        <w:rPr>
+          <w:lang w:val="ru-RU"/>
+        </w:rPr>
+        <w:t xml:space="preserve"> </w:t>
+      </w:r>
+      <w:r>
+        <w:rPr>
+          <w:lang w:val="ru-RU"/>
+        </w:rPr>
+        <w:t>список</w:t>
+      </w:r>
+      <w:r>
+        <w:rPr>
+          <w:lang w:val="ru-RU"/>
+        </w:rPr>
+        <w:t xml:space="preserve"> </w:t>
+      </w:r>
+      <w:r>
+        <w:t>endpoint</w:t>
+      </w:r>
+      <w:r>
+        <w:rPr>
+          <w:lang w:val="ru-RU"/>
+        </w:rPr>
+        <w:t>-</w:t>
+      </w:r>
+      <w:r>
+        <w:rPr>
+          <w:lang w:val="ru-RU"/>
+        </w:rPr>
+        <w:t>ов для сервиса</w:t>
+      </w:r>
+      <w:r>
+        <w:rPr>
+          <w:lang w:val="ru-RU"/>
+        </w:rPr>
+        <w:br/>
+      </w:r>
+      <w:r>
+        <w:t>foreach</w:t>
+      </w:r>
+      <w:r>
+        <w:rPr>
+          <w:lang w:val="ru-RU"/>
+        </w:rPr>
+        <w:t xml:space="preserve"> (</w:t>
+      </w:r>
+      <w:r>
+        <w:t>var</w:t>
+      </w:r>
+      <w:r>
+        <w:rPr>
+          <w:lang w:val="ru-RU"/>
+        </w:rPr>
+        <w:t xml:space="preserve"> </w:t>
+      </w:r>
+      <w:r>
+        <w:t>endpoint</w:t>
+      </w:r>
+      <w:r>
+        <w:rPr>
+          <w:lang w:val="ru-RU"/>
+        </w:rPr>
+        <w:t xml:space="preserve"> </w:t>
+      </w:r>
+      <w:r>
+        <w:t>in</w:t>
+      </w:r>
+      <w:r>
+        <w:rPr>
+          <w:lang w:val="ru-RU"/>
+        </w:rPr>
+        <w:t xml:space="preserve"> </w:t>
+      </w:r>
+      <w:r>
+        <w:t>host</w:t>
+      </w:r>
+      <w:r>
+        <w:rPr>
+          <w:lang w:val="ru-RU"/>
+        </w:rPr>
+        <w:t>.</w:t>
+      </w:r>
+      <w:r>
+        <w:t>Description</w:t>
+      </w:r>
+      <w:r>
+        <w:rPr>
+          <w:lang w:val="ru-RU"/>
+        </w:rPr>
+        <w:t>.</w:t>
+      </w:r>
+      <w:r>
+        <w:t>Endpoints</w:t>
+      </w:r>
+      <w:r>
+        <w:rPr>
+          <w:lang w:val="ru-RU"/>
+        </w:rPr>
+        <w:t>)</w:t>
+      </w:r>
+      <w:r>
+        <w:rPr>
+          <w:lang w:val="ru-RU"/>
+        </w:rPr>
+        <w:br/>
+      </w:r>
+      <w:r>
+        <w:rPr>
+          <w:lang w:val="ru-RU"/>
+        </w:rPr>
+        <w:t>{</w:t>
+      </w:r>
+      <w:r>
+        <w:rPr>
+          <w:lang w:val="ru-RU"/>
+        </w:rPr>
+        <w:br/>
+      </w:r>
+      <w:r>
+        <w:rPr>
+          <w:lang w:val="ru-RU"/>
+        </w:rPr>
+        <w:tab/>
+      </w:r>
+      <w:r>
+        <w:t>Console</w:t>
+      </w:r>
+      <w:r>
+        <w:rPr>
+          <w:lang w:val="ru-RU"/>
+        </w:rPr>
+        <w:t>.</w:t>
+      </w:r>
+      <w:r>
+        <w:t>WriteLine</w:t>
+      </w:r>
+      <w:r>
+        <w:rPr>
+          <w:lang w:val="ru-RU"/>
+        </w:rPr>
+        <w:t xml:space="preserve">(" @ {0}", </w:t>
+      </w:r>
+      <w:r>
+        <w:t>endpoint</w:t>
+      </w:r>
+      <w:r>
+        <w:rPr>
+          <w:lang w:val="ru-RU"/>
+        </w:rPr>
+        <w:t>.</w:t>
+      </w:r>
+      <w:r>
+        <w:t>Address</w:t>
+      </w:r>
+      <w:r>
+        <w:rPr>
+          <w:lang w:val="ru-RU"/>
+        </w:rPr>
+        <w:t>);</w:t>
+      </w:r>
+      <w:r>
+        <w:rPr>
+          <w:lang w:val="ru-RU"/>
+        </w:rPr>
+        <w:br/>
+      </w:r>
+      <w:r>
+        <w:rPr>
+          <w:lang w:val="ru-RU"/>
+        </w:rPr>
+        <w:t>}</w:t>
       </w:r>
     </w:p>
     <w:p>
@@ -2185,7 +2380,6 @@
         <w:rPr>
           <w:lang w:val="ru-RU"/>
         </w:rPr>
-        <w:lastRenderedPageBreak/>
         <w:t>Графический интерфейс</w:t>
       </w:r>
     </w:p>
@@ -2278,6 +2472,58 @@
           <w:lang w:val="ru-RU"/>
         </w:rPr>
         <w:t>сервиса и отобразить их на экране.</w:t>
+      </w:r>
+    </w:p>
+    <w:p>
+      <w:pPr>
+        <w:rPr>
+          <w:lang w:val="ru-RU"/>
+        </w:rPr>
+      </w:pPr>
+      <w:r>
+        <w:rPr>
+          <w:lang w:val="ru-RU"/>
+        </w:rPr>
+        <w:t xml:space="preserve">Проект должен содержать только </w:t>
+      </w:r>
+      <w:r>
+        <w:t>Service</w:t>
+      </w:r>
+      <w:r>
+        <w:rPr>
+          <w:lang w:val="ru-RU"/>
+        </w:rPr>
+        <w:t xml:space="preserve"> </w:t>
+      </w:r>
+      <w:r>
+        <w:t>Reference</w:t>
+      </w:r>
+      <w:r>
+        <w:rPr>
+          <w:lang w:val="ru-RU"/>
+        </w:rPr>
+        <w:t xml:space="preserve"> </w:t>
+      </w:r>
+      <w:r>
+        <w:rPr>
+          <w:lang w:val="ru-RU"/>
+        </w:rPr>
+        <w:t xml:space="preserve">на </w:t>
+      </w:r>
+      <w:r>
+        <w:t>WCF</w:t>
+      </w:r>
+      <w:r>
+        <w:rPr>
+          <w:lang w:val="ru-RU"/>
+        </w:rPr>
+        <w:t xml:space="preserve"> </w:t>
+      </w:r>
+      <w:r>
+        <w:rPr>
+          <w:lang w:val="ru-RU"/>
+        </w:rPr>
+        <w:t>сервис. Для этого нужно запустить</w:t>
       </w:r>
     </w:p>
     <w:p>
@@ -2485,8 +2731,6 @@
       <w:r>
         <w:t>Class Library)</w:t>
       </w:r>
-      <w:bookmarkStart w:id="5" w:name="_GoBack"/>
-      <w:bookmarkEnd w:id="5"/>
     </w:p>
     <w:p>
       <w:pPr>
@@ -2556,11 +2800,9 @@
         </w:rPr>
         <w:t>/</w:t>
       </w:r>
-      <w:proofErr w:type="spellStart"/>
       <w:r>
         <w:t>WinForms</w:t>
       </w:r>
-      <w:proofErr w:type="spellEnd"/>
       <w:r>
         <w:rPr>
           <w:lang w:val="ru-RU"/>
@@ -2803,6 +3045,7 @@
         <w:rPr>
           <w:lang w:val="ru-RU"/>
         </w:rPr>
+        <w:lastRenderedPageBreak/>
         <w:t>Добавьте постер(ы) фильма</w:t>
       </w:r>
     </w:p>

</xml_diff>